<commit_message>
Fix the group name in our title
</commit_message>
<xml_diff>
--- a/docs/Playtesting.docx
+++ b/docs/Playtesting.docx
@@ -17,7 +17,17 @@
           <w:b/>
           <w:sz w:val="44"/>
         </w:rPr>
-        <w:t>REPORT ON PLAYTESTING - TEAM HA(K)R</w:t>
+        <w:t>REPORT ON PLAYTESTING - TEAM HAK</w:t>
+      </w:r>
+      <w:bookmarkStart w:id="0" w:name="_GoBack"/>
+      <w:bookmarkEnd w:id="0"/>
+      <w:r>
+        <w:rPr>
+          <w:rFonts w:ascii="Times New Roman" w:hAnsi="Times New Roman" w:cs="Times New Roman"/>
+          <w:b/>
+          <w:sz w:val="44"/>
+        </w:rPr>
+        <w:t>R</w:t>
       </w:r>
     </w:p>
     <w:p>
@@ -122,14 +132,7 @@
           <w:rFonts w:ascii="Times New Roman" w:hAnsi="Times New Roman" w:cs="Times New Roman"/>
           <w:sz w:val="24"/>
         </w:rPr>
-        <w:t xml:space="preserve">To identify any glaring weaknesses of the project </w:t>
-      </w:r>
-      <w:r>
-        <w:rPr>
-          <w:rFonts w:ascii="Times New Roman" w:hAnsi="Times New Roman" w:cs="Times New Roman"/>
-          <w:sz w:val="24"/>
-        </w:rPr>
-        <w:t xml:space="preserve">that need to be visited for </w:t>
+        <w:t xml:space="preserve">To identify any glaring weaknesses of the project that need to be visited for </w:t>
       </w:r>
       <w:r>
         <w:rPr>
@@ -2005,8 +2008,6 @@
         </w:rPr>
         <w:t>in</w:t>
       </w:r>
-      <w:bookmarkStart w:id="0" w:name="_GoBack"/>
-      <w:bookmarkEnd w:id="0"/>
       <w:r>
         <w:rPr>
           <w:rFonts w:ascii="Times New Roman" w:hAnsi="Times New Roman" w:cs="Times New Roman"/>

</xml_diff>